<commit_message>
Modified plan of project
</commit_message>
<xml_diff>
--- a/Plan.docx
+++ b/Plan.docx
@@ -79,11 +79,9 @@
       <w:r>
         <w:t>users (</w:t>
       </w:r>
-      <w:proofErr w:type="spellStart"/>
-      <w:r>
-        <w:t>user_id</w:t>
-      </w:r>
-      <w:proofErr w:type="spellEnd"/>
+      <w:r>
+        <w:t>ID</w:t>
+      </w:r>
       <w:r>
         <w:t>, username, password)</w:t>
       </w:r>
@@ -96,39 +94,43 @@
         </w:numPr>
       </w:pPr>
       <w:r>
-        <w:t>flights (</w:t>
-      </w:r>
-      <w:proofErr w:type="spellStart"/>
-      <w:r>
-        <w:t>flight_id</w:t>
-      </w:r>
-      <w:proofErr w:type="spellEnd"/>
+        <w:t>flights (flight_</w:t>
+      </w:r>
+      <w:r>
+        <w:t>num</w:t>
+      </w:r>
       <w:r>
         <w:t xml:space="preserve">, origin, destination, </w:t>
       </w:r>
-      <w:proofErr w:type="spellStart"/>
-      <w:r>
-        <w:t>departure_time</w:t>
-      </w:r>
-      <w:proofErr w:type="spellEnd"/>
+      <w:r>
+        <w:t>flight_time</w:t>
+      </w:r>
       <w:r>
         <w:t xml:space="preserve">, </w:t>
       </w:r>
-      <w:proofErr w:type="spellStart"/>
-      <w:r>
-        <w:t>arrival_time</w:t>
-      </w:r>
-      <w:proofErr w:type="spellEnd"/>
-      <w:r>
-        <w:t xml:space="preserve">, </w:t>
-      </w:r>
-      <w:proofErr w:type="spellStart"/>
-      <w:r>
-        <w:t>seats_available</w:t>
-      </w:r>
-      <w:proofErr w:type="spellEnd"/>
-      <w:r>
-        <w:t>, price)</w:t>
+      <w:r>
+        <w:t>departure date</w:t>
+      </w:r>
+      <w:r>
+        <w:t>,</w:t>
+      </w:r>
+      <w:r>
+        <w:t xml:space="preserve"> departure time, </w:t>
+      </w:r>
+      <w:r>
+        <w:t xml:space="preserve">seats_available, </w:t>
+      </w:r>
+      <w:r>
+        <w:t>adult_</w:t>
+      </w:r>
+      <w:r>
+        <w:t>price</w:t>
+      </w:r>
+      <w:r>
+        <w:t>, child_price</w:t>
+      </w:r>
+      <w:r>
+        <w:t>)</w:t>
       </w:r>
     </w:p>
     <w:p>
@@ -139,39 +141,7 @@
         </w:numPr>
       </w:pPr>
       <w:r>
-        <w:t>reservations (</w:t>
-      </w:r>
-      <w:proofErr w:type="spellStart"/>
-      <w:r>
-        <w:t>reservation_id</w:t>
-      </w:r>
-      <w:proofErr w:type="spellEnd"/>
-      <w:r>
-        <w:t xml:space="preserve">, </w:t>
-      </w:r>
-      <w:proofErr w:type="spellStart"/>
-      <w:r>
-        <w:t>user_id</w:t>
-      </w:r>
-      <w:proofErr w:type="spellEnd"/>
-      <w:r>
-        <w:t xml:space="preserve">, </w:t>
-      </w:r>
-      <w:proofErr w:type="spellStart"/>
-      <w:r>
-        <w:t>flight_id</w:t>
-      </w:r>
-      <w:proofErr w:type="spellEnd"/>
-      <w:r>
-        <w:t xml:space="preserve">, </w:t>
-      </w:r>
-      <w:proofErr w:type="spellStart"/>
-      <w:r>
-        <w:t>booking_time</w:t>
-      </w:r>
-      <w:proofErr w:type="spellEnd"/>
-      <w:r>
-        <w:t>)</w:t>
+        <w:t>reservations (reservation_id, user_id, flight_id, booking_time)</w:t>
       </w:r>
     </w:p>
     <w:p>
@@ -210,7 +180,7 @@
     <w:p>
       <w:r>
         <w:pict w14:anchorId="7F9089BC">
-          <v:rect id="_x0000_i1061" style="width:0;height:1.5pt" o:hralign="center" o:hrstd="t" o:hr="t" fillcolor="#a0a0a0" stroked="f"/>
+          <v:rect id="_x0000_i1025" style="width:0;height:1.5pt" o:hralign="center" o:hrstd="t" o:hr="t" fillcolor="#a0a0a0" stroked="f"/>
         </w:pict>
       </w:r>
     </w:p>
@@ -293,7 +263,7 @@
     <w:p>
       <w:r>
         <w:pict w14:anchorId="6700F82A">
-          <v:rect id="_x0000_i1062" style="width:0;height:1.5pt" o:hralign="center" o:hrstd="t" o:hr="t" fillcolor="#a0a0a0" stroked="f"/>
+          <v:rect id="_x0000_i1026" style="width:0;height:1.5pt" o:hralign="center" o:hrstd="t" o:hr="t" fillcolor="#a0a0a0" stroked="f"/>
         </w:pict>
       </w:r>
     </w:p>
@@ -354,7 +324,7 @@
     <w:p>
       <w:r>
         <w:pict w14:anchorId="2B3D61AA">
-          <v:rect id="_x0000_i1063" style="width:0;height:1.5pt" o:hralign="center" o:hrstd="t" o:hr="t" fillcolor="#a0a0a0" stroked="f"/>
+          <v:rect id="_x0000_i1027" style="width:0;height:1.5pt" o:hralign="center" o:hrstd="t" o:hr="t" fillcolor="#a0a0a0" stroked="f"/>
         </w:pict>
       </w:r>
     </w:p>
@@ -387,15 +357,7 @@
         </w:numPr>
       </w:pPr>
       <w:r>
-        <w:t xml:space="preserve">Create JavaFX </w:t>
-      </w:r>
-      <w:proofErr w:type="spellStart"/>
-      <w:r>
-        <w:t>TableView</w:t>
-      </w:r>
-      <w:proofErr w:type="spellEnd"/>
-      <w:r>
-        <w:t xml:space="preserve"> to display flight data.</w:t>
+        <w:t>Create JavaFX TableView to display flight data.</w:t>
       </w:r>
     </w:p>
     <w:p>
@@ -406,15 +368,7 @@
         </w:numPr>
       </w:pPr>
       <w:r>
-        <w:t xml:space="preserve">Connect </w:t>
-      </w:r>
-      <w:proofErr w:type="spellStart"/>
-      <w:r>
-        <w:t>TableView</w:t>
-      </w:r>
-      <w:proofErr w:type="spellEnd"/>
-      <w:r>
-        <w:t xml:space="preserve"> to PostgreSQL query results.</w:t>
+        <w:t>Connect TableView to PostgreSQL query results.</w:t>
       </w:r>
     </w:p>
     <w:p>
@@ -432,7 +386,7 @@
     <w:p>
       <w:r>
         <w:pict w14:anchorId="6CD87AA4">
-          <v:rect id="_x0000_i1064" style="width:0;height:1.5pt" o:hralign="center" o:hrstd="t" o:hr="t" fillcolor="#a0a0a0" stroked="f"/>
+          <v:rect id="_x0000_i1028" style="width:0;height:1.5pt" o:hralign="center" o:hrstd="t" o:hr="t" fillcolor="#a0a0a0" stroked="f"/>
         </w:pict>
       </w:r>
     </w:p>
@@ -465,15 +419,7 @@
         </w:numPr>
       </w:pPr>
       <w:r>
-        <w:t xml:space="preserve">Enable selecting a flight from </w:t>
-      </w:r>
-      <w:proofErr w:type="spellStart"/>
-      <w:r>
-        <w:t>TableView</w:t>
-      </w:r>
-      <w:proofErr w:type="spellEnd"/>
-      <w:r>
-        <w:t>.</w:t>
+        <w:t>Enable selecting a flight from TableView.</w:t>
       </w:r>
     </w:p>
     <w:p>
@@ -484,15 +430,7 @@
         </w:numPr>
       </w:pPr>
       <w:r>
-        <w:t xml:space="preserve">Implement booking: insert into reservations and decrement </w:t>
-      </w:r>
-      <w:proofErr w:type="spellStart"/>
-      <w:r>
-        <w:t>flights.seats_available</w:t>
-      </w:r>
-      <w:proofErr w:type="spellEnd"/>
-      <w:r>
-        <w:t>.</w:t>
+        <w:t>Implement booking: insert into reservations and decrement flights.seats_available.</w:t>
       </w:r>
     </w:p>
     <w:p>
@@ -520,7 +458,7 @@
     <w:p>
       <w:r>
         <w:pict w14:anchorId="47E5D525">
-          <v:rect id="_x0000_i1065" style="width:0;height:1.5pt" o:hralign="center" o:hrstd="t" o:hr="t" fillcolor="#a0a0a0" stroked="f"/>
+          <v:rect id="_x0000_i1029" style="width:0;height:1.5pt" o:hralign="center" o:hrstd="t" o:hr="t" fillcolor="#a0a0a0" stroked="f"/>
         </w:pict>
       </w:r>
     </w:p>
@@ -581,7 +519,7 @@
     <w:p>
       <w:r>
         <w:pict w14:anchorId="572ED81D">
-          <v:rect id="_x0000_i1066" style="width:0;height:1.5pt" o:hralign="center" o:hrstd="t" o:hr="t" fillcolor="#a0a0a0" stroked="f"/>
+          <v:rect id="_x0000_i1030" style="width:0;height:1.5pt" o:hralign="center" o:hrstd="t" o:hr="t" fillcolor="#a0a0a0" stroked="f"/>
         </w:pict>
       </w:r>
     </w:p>
@@ -2377,6 +2315,7 @@
   <w:style w:type="character" w:default="1" w:styleId="DefaultParagraphFont">
     <w:name w:val="Default Paragraph Font"/>
     <w:uiPriority w:val="1"/>
+    <w:semiHidden/>
     <w:unhideWhenUsed/>
   </w:style>
   <w:style w:type="table" w:default="1" w:styleId="TableNormal">

</xml_diff>

<commit_message>
Made sure can connect to the database using JDBC
</commit_message>
<xml_diff>
--- a/Plan.docx
+++ b/Plan.docx
@@ -124,26 +124,36 @@
         <w:rPr>
           <w:color w:val="4EA72E" w:themeColor="accent6"/>
         </w:rPr>
-        <w:t>flights (flight_</w:t>
-      </w:r>
+        <w:t>flights (</w:t>
+      </w:r>
+      <w:proofErr w:type="spellStart"/>
       <w:r>
         <w:rPr>
           <w:color w:val="4EA72E" w:themeColor="accent6"/>
         </w:rPr>
+        <w:t>flight_</w:t>
+      </w:r>
+      <w:r>
+        <w:rPr>
+          <w:color w:val="4EA72E" w:themeColor="accent6"/>
+        </w:rPr>
         <w:t>num</w:t>
       </w:r>
+      <w:proofErr w:type="spellEnd"/>
       <w:r>
         <w:rPr>
           <w:color w:val="4EA72E" w:themeColor="accent6"/>
         </w:rPr>
         <w:t xml:space="preserve">, origin, destination, </w:t>
       </w:r>
+      <w:proofErr w:type="spellStart"/>
       <w:r>
         <w:rPr>
           <w:color w:val="4EA72E" w:themeColor="accent6"/>
         </w:rPr>
         <w:t>flight_time</w:t>
       </w:r>
+      <w:proofErr w:type="spellEnd"/>
       <w:r>
         <w:rPr>
           <w:color w:val="4EA72E" w:themeColor="accent6"/>
@@ -168,16 +178,25 @@
         </w:rPr>
         <w:t xml:space="preserve"> departure time, </w:t>
       </w:r>
+      <w:proofErr w:type="spellStart"/>
       <w:r>
         <w:rPr>
           <w:color w:val="4EA72E" w:themeColor="accent6"/>
         </w:rPr>
-        <w:t xml:space="preserve">seats_available, </w:t>
-      </w:r>
+        <w:t>seats_available</w:t>
+      </w:r>
+      <w:proofErr w:type="spellEnd"/>
       <w:r>
         <w:rPr>
           <w:color w:val="4EA72E" w:themeColor="accent6"/>
         </w:rPr>
+        <w:t xml:space="preserve">, </w:t>
+      </w:r>
+      <w:proofErr w:type="spellStart"/>
+      <w:r>
+        <w:rPr>
+          <w:color w:val="4EA72E" w:themeColor="accent6"/>
+        </w:rPr>
         <w:t>adult_</w:t>
       </w:r>
       <w:r>
@@ -186,12 +205,21 @@
         </w:rPr>
         <w:t>price</w:t>
       </w:r>
+      <w:proofErr w:type="spellEnd"/>
       <w:r>
         <w:rPr>
           <w:color w:val="4EA72E" w:themeColor="accent6"/>
         </w:rPr>
-        <w:t>, child_price</w:t>
-      </w:r>
+        <w:t xml:space="preserve">, </w:t>
+      </w:r>
+      <w:proofErr w:type="spellStart"/>
+      <w:r>
+        <w:rPr>
+          <w:color w:val="4EA72E" w:themeColor="accent6"/>
+        </w:rPr>
+        <w:t>child_price</w:t>
+      </w:r>
+      <w:proofErr w:type="spellEnd"/>
       <w:r>
         <w:rPr>
           <w:color w:val="4EA72E" w:themeColor="accent6"/>
@@ -222,8 +250,14 @@
           <w:ilvl w:val="0"/>
           <w:numId w:val="1"/>
         </w:numPr>
-      </w:pPr>
-      <w:r>
+        <w:rPr>
+          <w:color w:val="4EA72E" w:themeColor="accent6"/>
+        </w:rPr>
+      </w:pPr>
+      <w:r>
+        <w:rPr>
+          <w:color w:val="4EA72E" w:themeColor="accent6"/>
+        </w:rPr>
         <w:t>Set up Java project and include PostgreSQL JDBC driver.</w:t>
       </w:r>
     </w:p>
@@ -374,11 +408,16 @@
         </w:numPr>
       </w:pPr>
       <w:r>
-        <w:t>Connect login GUI to users</w:t>
+        <w:t xml:space="preserve">Connect login GUI to </w:t>
+      </w:r>
+      <w:proofErr w:type="spellStart"/>
+      <w:r>
+        <w:t>users</w:t>
       </w:r>
       <w:r>
         <w:t>_info</w:t>
       </w:r>
+      <w:proofErr w:type="spellEnd"/>
       <w:r>
         <w:t xml:space="preserve"> table for validation.</w:t>
       </w:r>
@@ -430,7 +469,15 @@
         </w:numPr>
       </w:pPr>
       <w:r>
-        <w:t>Create JavaFX TableView to display flight data.</w:t>
+        <w:t xml:space="preserve">Create JavaFX </w:t>
+      </w:r>
+      <w:proofErr w:type="spellStart"/>
+      <w:r>
+        <w:t>TableView</w:t>
+      </w:r>
+      <w:proofErr w:type="spellEnd"/>
+      <w:r>
+        <w:t xml:space="preserve"> to display flight data.</w:t>
       </w:r>
     </w:p>
     <w:p>
@@ -441,7 +488,15 @@
         </w:numPr>
       </w:pPr>
       <w:r>
-        <w:t>Connect TableView to PostgreSQL query results.</w:t>
+        <w:t xml:space="preserve">Connect </w:t>
+      </w:r>
+      <w:proofErr w:type="spellStart"/>
+      <w:r>
+        <w:t>TableView</w:t>
+      </w:r>
+      <w:proofErr w:type="spellEnd"/>
+      <w:r>
+        <w:t xml:space="preserve"> to PostgreSQL query results.</w:t>
       </w:r>
     </w:p>
     <w:p>
@@ -492,7 +547,15 @@
         </w:numPr>
       </w:pPr>
       <w:r>
-        <w:t>Enable selecting a flight from TableView.</w:t>
+        <w:t xml:space="preserve">Enable selecting a flight from </w:t>
+      </w:r>
+      <w:proofErr w:type="spellStart"/>
+      <w:r>
+        <w:t>TableView</w:t>
+      </w:r>
+      <w:proofErr w:type="spellEnd"/>
+      <w:r>
+        <w:t>.</w:t>
       </w:r>
     </w:p>
     <w:p>
@@ -503,7 +566,15 @@
         </w:numPr>
       </w:pPr>
       <w:r>
-        <w:t>Implement booking: insert into reservations and decrement flights.seats_available.</w:t>
+        <w:t xml:space="preserve">Implement booking: insert into reservations and decrement </w:t>
+      </w:r>
+      <w:proofErr w:type="spellStart"/>
+      <w:r>
+        <w:t>flights.seats_available</w:t>
+      </w:r>
+      <w:proofErr w:type="spellEnd"/>
+      <w:r>
+        <w:t>.</w:t>
       </w:r>
     </w:p>
     <w:p>

</xml_diff>

<commit_message>
Added .gitignore file to remove unessacary files
</commit_message>
<xml_diff>
--- a/Plan.docx
+++ b/Plan.docx
@@ -312,8 +312,14 @@
           <w:ilvl w:val="0"/>
           <w:numId w:val="2"/>
         </w:numPr>
-      </w:pPr>
-      <w:r>
+        <w:rPr>
+          <w:color w:val="4EA72E" w:themeColor="accent6"/>
+        </w:rPr>
+      </w:pPr>
+      <w:r>
+        <w:rPr>
+          <w:color w:val="4EA72E" w:themeColor="accent6"/>
+        </w:rPr>
         <w:t>Write Java JDBC utility class to handle database connections.</w:t>
       </w:r>
     </w:p>

</xml_diff>

<commit_message>
Added method to ensure validity of credentials to log in
</commit_message>
<xml_diff>
--- a/Plan.docx
+++ b/Plan.docx
@@ -401,8 +401,14 @@
           <w:ilvl w:val="0"/>
           <w:numId w:val="3"/>
         </w:numPr>
-      </w:pPr>
-      <w:r>
+        <w:rPr>
+          <w:color w:val="4EA72E" w:themeColor="accent6"/>
+        </w:rPr>
+      </w:pPr>
+      <w:r>
+        <w:rPr>
+          <w:color w:val="4EA72E" w:themeColor="accent6"/>
+        </w:rPr>
         <w:t>Build JavaFX login GUI (username + password fields).</w:t>
       </w:r>
     </w:p>

</xml_diff>

<commit_message>
Made easier to run program with postgreSQL driver and JavaFX by adding run.bat
</commit_message>
<xml_diff>
--- a/Plan.docx
+++ b/Plan.docx
@@ -340,8 +340,14 @@
           <w:ilvl w:val="1"/>
           <w:numId w:val="2"/>
         </w:numPr>
-      </w:pPr>
-      <w:r>
+        <w:rPr>
+          <w:color w:val="4EA72E" w:themeColor="accent6"/>
+        </w:rPr>
+      </w:pPr>
+      <w:r>
+        <w:rPr>
+          <w:color w:val="4EA72E" w:themeColor="accent6"/>
+        </w:rPr>
         <w:t>Login authentication</w:t>
       </w:r>
     </w:p>
@@ -418,19 +424,34 @@
           <w:ilvl w:val="0"/>
           <w:numId w:val="3"/>
         </w:numPr>
-      </w:pPr>
-      <w:r>
+        <w:rPr>
+          <w:color w:val="4EA72E" w:themeColor="accent6"/>
+        </w:rPr>
+      </w:pPr>
+      <w:r>
+        <w:rPr>
+          <w:color w:val="4EA72E" w:themeColor="accent6"/>
+        </w:rPr>
         <w:t xml:space="preserve">Connect login GUI to </w:t>
       </w:r>
       <w:proofErr w:type="spellStart"/>
       <w:r>
+        <w:rPr>
+          <w:color w:val="4EA72E" w:themeColor="accent6"/>
+        </w:rPr>
         <w:t>users</w:t>
       </w:r>
       <w:r>
+        <w:rPr>
+          <w:color w:val="4EA72E" w:themeColor="accent6"/>
+        </w:rPr>
         <w:t>_info</w:t>
       </w:r>
       <w:proofErr w:type="spellEnd"/>
       <w:r>
+        <w:rPr>
+          <w:color w:val="4EA72E" w:themeColor="accent6"/>
+        </w:rPr>
         <w:t xml:space="preserve"> table for validation.</w:t>
       </w:r>
     </w:p>
@@ -440,8 +461,14 @@
           <w:ilvl w:val="0"/>
           <w:numId w:val="3"/>
         </w:numPr>
-      </w:pPr>
-      <w:r>
+        <w:rPr>
+          <w:color w:val="4EA72E" w:themeColor="accent6"/>
+        </w:rPr>
+      </w:pPr>
+      <w:r>
+        <w:rPr>
+          <w:color w:val="4EA72E" w:themeColor="accent6"/>
+        </w:rPr>
         <w:t>Display error messages for invalid credentials.</w:t>
       </w:r>
     </w:p>

</xml_diff>

<commit_message>
Added back button on the MyBookingsPage
</commit_message>
<xml_diff>
--- a/Plan.docx
+++ b/Plan.docx
@@ -91,6 +91,7 @@
           <w:color w:val="4EA72E" w:themeColor="accent6"/>
         </w:rPr>
       </w:pPr>
+      <w:proofErr w:type="spellStart"/>
       <w:r>
         <w:rPr>
           <w:color w:val="4EA72E" w:themeColor="accent6"/>
@@ -109,6 +110,7 @@
         </w:rPr>
         <w:t>_info</w:t>
       </w:r>
+      <w:proofErr w:type="spellEnd"/>
       <w:r>
         <w:rPr>
           <w:color w:val="4EA72E" w:themeColor="accent6"/>
@@ -138,6 +140,7 @@
           <w:color w:val="4EA72E" w:themeColor="accent6"/>
         </w:rPr>
       </w:pPr>
+      <w:proofErr w:type="spellStart"/>
       <w:r>
         <w:rPr>
           <w:color w:val="4EA72E" w:themeColor="accent6"/>
@@ -150,11 +153,19 @@
         </w:rPr>
         <w:t>_info</w:t>
       </w:r>
-      <w:r>
-        <w:rPr>
-          <w:color w:val="4EA72E" w:themeColor="accent6"/>
-        </w:rPr>
-        <w:t xml:space="preserve"> (flight_</w:t>
+      <w:proofErr w:type="spellEnd"/>
+      <w:r>
+        <w:rPr>
+          <w:color w:val="4EA72E" w:themeColor="accent6"/>
+        </w:rPr>
+        <w:t xml:space="preserve"> (</w:t>
+      </w:r>
+      <w:proofErr w:type="spellStart"/>
+      <w:r>
+        <w:rPr>
+          <w:color w:val="4EA72E" w:themeColor="accent6"/>
+        </w:rPr>
+        <w:t>flight_</w:t>
       </w:r>
       <w:r>
         <w:rPr>
@@ -162,18 +173,21 @@
         </w:rPr>
         <w:t>num</w:t>
       </w:r>
+      <w:proofErr w:type="spellEnd"/>
       <w:r>
         <w:rPr>
           <w:color w:val="4EA72E" w:themeColor="accent6"/>
         </w:rPr>
         <w:t xml:space="preserve">, origin, destination, </w:t>
       </w:r>
+      <w:proofErr w:type="spellStart"/>
       <w:r>
         <w:rPr>
           <w:color w:val="4EA72E" w:themeColor="accent6"/>
         </w:rPr>
         <w:t>flight_time</w:t>
       </w:r>
+      <w:proofErr w:type="spellEnd"/>
       <w:r>
         <w:rPr>
           <w:color w:val="4EA72E" w:themeColor="accent6"/>
@@ -198,12 +212,21 @@
         </w:rPr>
         <w:t xml:space="preserve"> departure time, </w:t>
       </w:r>
-      <w:r>
-        <w:rPr>
-          <w:color w:val="4EA72E" w:themeColor="accent6"/>
-        </w:rPr>
-        <w:t xml:space="preserve">seats_available, </w:t>
-      </w:r>
+      <w:proofErr w:type="spellStart"/>
+      <w:r>
+        <w:rPr>
+          <w:color w:val="4EA72E" w:themeColor="accent6"/>
+        </w:rPr>
+        <w:t>seats_available</w:t>
+      </w:r>
+      <w:proofErr w:type="spellEnd"/>
+      <w:r>
+        <w:rPr>
+          <w:color w:val="4EA72E" w:themeColor="accent6"/>
+        </w:rPr>
+        <w:t xml:space="preserve">, </w:t>
+      </w:r>
+      <w:proofErr w:type="spellStart"/>
       <w:r>
         <w:rPr>
           <w:color w:val="4EA72E" w:themeColor="accent6"/>
@@ -216,12 +239,21 @@
         </w:rPr>
         <w:t>price</w:t>
       </w:r>
-      <w:r>
-        <w:rPr>
-          <w:color w:val="4EA72E" w:themeColor="accent6"/>
-        </w:rPr>
-        <w:t>, child_price</w:t>
-      </w:r>
+      <w:proofErr w:type="spellEnd"/>
+      <w:r>
+        <w:rPr>
+          <w:color w:val="4EA72E" w:themeColor="accent6"/>
+        </w:rPr>
+        <w:t xml:space="preserve">, </w:t>
+      </w:r>
+      <w:proofErr w:type="spellStart"/>
+      <w:r>
+        <w:rPr>
+          <w:color w:val="4EA72E" w:themeColor="accent6"/>
+        </w:rPr>
+        <w:t>child_price</w:t>
+      </w:r>
+      <w:proofErr w:type="spellEnd"/>
       <w:r>
         <w:rPr>
           <w:color w:val="4EA72E" w:themeColor="accent6"/>
@@ -243,7 +275,49 @@
         <w:rPr>
           <w:color w:val="4EA72E" w:themeColor="accent6"/>
         </w:rPr>
-        <w:t>reservations (id, user_id, flight_num, booking_date)</w:t>
+        <w:t xml:space="preserve">reservations (id, </w:t>
+      </w:r>
+      <w:proofErr w:type="spellStart"/>
+      <w:r>
+        <w:rPr>
+          <w:color w:val="4EA72E" w:themeColor="accent6"/>
+        </w:rPr>
+        <w:t>user_id</w:t>
+      </w:r>
+      <w:proofErr w:type="spellEnd"/>
+      <w:r>
+        <w:rPr>
+          <w:color w:val="4EA72E" w:themeColor="accent6"/>
+        </w:rPr>
+        <w:t xml:space="preserve">, </w:t>
+      </w:r>
+      <w:proofErr w:type="spellStart"/>
+      <w:r>
+        <w:rPr>
+          <w:color w:val="4EA72E" w:themeColor="accent6"/>
+        </w:rPr>
+        <w:t>flight_num</w:t>
+      </w:r>
+      <w:proofErr w:type="spellEnd"/>
+      <w:r>
+        <w:rPr>
+          <w:color w:val="4EA72E" w:themeColor="accent6"/>
+        </w:rPr>
+        <w:t xml:space="preserve">, </w:t>
+      </w:r>
+      <w:proofErr w:type="spellStart"/>
+      <w:r>
+        <w:rPr>
+          <w:color w:val="4EA72E" w:themeColor="accent6"/>
+        </w:rPr>
+        <w:t>booking_date</w:t>
+      </w:r>
+      <w:proofErr w:type="spellEnd"/>
+      <w:r>
+        <w:rPr>
+          <w:color w:val="4EA72E" w:themeColor="accent6"/>
+        </w:rPr>
+        <w:t>)</w:t>
       </w:r>
     </w:p>
     <w:p>
@@ -466,7 +540,14 @@
         <w:rPr>
           <w:color w:val="4EA72E" w:themeColor="accent6"/>
         </w:rPr>
-        <w:t>Connect login GUI to users</w:t>
+        <w:t xml:space="preserve">Connect login GUI to </w:t>
+      </w:r>
+      <w:proofErr w:type="spellStart"/>
+      <w:r>
+        <w:rPr>
+          <w:color w:val="4EA72E" w:themeColor="accent6"/>
+        </w:rPr>
+        <w:t>users</w:t>
       </w:r>
       <w:r>
         <w:rPr>
@@ -474,6 +555,7 @@
         </w:rPr>
         <w:t>_info</w:t>
       </w:r>
+      <w:proofErr w:type="spellEnd"/>
       <w:r>
         <w:rPr>
           <w:color w:val="4EA72E" w:themeColor="accent6"/>
@@ -540,7 +622,21 @@
         <w:rPr>
           <w:color w:val="4EA72E" w:themeColor="accent6"/>
         </w:rPr>
-        <w:t>Create JavaFX TableView to display flight data</w:t>
+        <w:t xml:space="preserve">Create JavaFX </w:t>
+      </w:r>
+      <w:proofErr w:type="spellStart"/>
+      <w:r>
+        <w:rPr>
+          <w:color w:val="4EA72E" w:themeColor="accent6"/>
+        </w:rPr>
+        <w:t>TableView</w:t>
+      </w:r>
+      <w:proofErr w:type="spellEnd"/>
+      <w:r>
+        <w:rPr>
+          <w:color w:val="4EA72E" w:themeColor="accent6"/>
+        </w:rPr>
+        <w:t xml:space="preserve"> to display flight data</w:t>
       </w:r>
       <w:r>
         <w:rPr>
@@ -563,7 +659,21 @@
         <w:rPr>
           <w:color w:val="4EA72E" w:themeColor="accent6"/>
         </w:rPr>
-        <w:t>Connect TableView to PostgreSQL query results.</w:t>
+        <w:t xml:space="preserve">Connect </w:t>
+      </w:r>
+      <w:proofErr w:type="spellStart"/>
+      <w:r>
+        <w:rPr>
+          <w:color w:val="4EA72E" w:themeColor="accent6"/>
+        </w:rPr>
+        <w:t>TableView</w:t>
+      </w:r>
+      <w:proofErr w:type="spellEnd"/>
+      <w:r>
+        <w:rPr>
+          <w:color w:val="4EA72E" w:themeColor="accent6"/>
+        </w:rPr>
+        <w:t xml:space="preserve"> to PostgreSQL query results.</w:t>
       </w:r>
     </w:p>
     <w:p>
@@ -626,8 +736,16 @@
         <w:rPr>
           <w:color w:val="4EA72E" w:themeColor="accent6"/>
         </w:rPr>
-        <w:t>Can book a flight on the SearchFlightsPage</w:t>
-      </w:r>
+        <w:t xml:space="preserve">Can book a flight on the </w:t>
+      </w:r>
+      <w:proofErr w:type="spellStart"/>
+      <w:r>
+        <w:rPr>
+          <w:color w:val="4EA72E" w:themeColor="accent6"/>
+        </w:rPr>
+        <w:t>SearchFlightsPage</w:t>
+      </w:r>
+      <w:proofErr w:type="spellEnd"/>
     </w:p>
     <w:p>
       <w:pPr>
@@ -643,7 +761,15 @@
         <w:t xml:space="preserve">Implement booking: insert into reservations </w:t>
       </w:r>
       <w:r>
-        <w:t>and decrement flights.seats_available.</w:t>
+        <w:t xml:space="preserve">and decrement </w:t>
+      </w:r>
+      <w:proofErr w:type="spellStart"/>
+      <w:r>
+        <w:t>flights.seats_available</w:t>
+      </w:r>
+      <w:proofErr w:type="spellEnd"/>
+      <w:r>
+        <w:t>.</w:t>
       </w:r>
     </w:p>
     <w:p>
@@ -652,9 +778,35 @@
           <w:ilvl w:val="0"/>
           <w:numId w:val="5"/>
         </w:numPr>
-      </w:pPr>
-      <w:r>
-        <w:t>Display confirmation message after successful booking.</w:t>
+        <w:rPr>
+          <w:color w:val="4EA72E" w:themeColor="accent6"/>
+        </w:rPr>
+      </w:pPr>
+      <w:r>
+        <w:rPr>
+          <w:color w:val="4EA72E" w:themeColor="accent6"/>
+        </w:rPr>
+        <w:t xml:space="preserve">Display </w:t>
+      </w:r>
+      <w:r>
+        <w:rPr>
+          <w:color w:val="4EA72E" w:themeColor="accent6"/>
+        </w:rPr>
+        <w:t xml:space="preserve">flight in </w:t>
+      </w:r>
+      <w:proofErr w:type="spellStart"/>
+      <w:r>
+        <w:rPr>
+          <w:color w:val="4EA72E" w:themeColor="accent6"/>
+        </w:rPr>
+        <w:t>MyBookingsPage</w:t>
+      </w:r>
+      <w:proofErr w:type="spellEnd"/>
+      <w:r>
+        <w:rPr>
+          <w:color w:val="4EA72E" w:themeColor="accent6"/>
+        </w:rPr>
+        <w:t xml:space="preserve"> after successful booking.</w:t>
       </w:r>
     </w:p>
     <w:p>
@@ -716,8 +868,19 @@
         <w:t xml:space="preserve">, </w:t>
       </w:r>
       <w:r>
-        <w:t>need a back button on MyBookingsPage</w:t>
-      </w:r>
+        <w:rPr>
+          <w:color w:val="4EA72E" w:themeColor="accent6"/>
+        </w:rPr>
+        <w:t xml:space="preserve">need a back button on </w:t>
+      </w:r>
+      <w:proofErr w:type="spellStart"/>
+      <w:r>
+        <w:rPr>
+          <w:color w:val="4EA72E" w:themeColor="accent6"/>
+        </w:rPr>
+        <w:t>MyBookingsPage</w:t>
+      </w:r>
+      <w:proofErr w:type="spellEnd"/>
     </w:p>
     <w:p>
       <w:pPr>

</xml_diff>

<commit_message>
Added feature where you can book flights for certain number of passengers
</commit_message>
<xml_diff>
--- a/Plan.docx
+++ b/Plan.docx
@@ -758,18 +758,13 @@
         <w:rPr>
           <w:color w:val="4EA72E" w:themeColor="accent6"/>
         </w:rPr>
-        <w:t xml:space="preserve">Implement booking: insert into reservations </w:t>
-      </w:r>
-      <w:r>
-        <w:t xml:space="preserve">and decrement </w:t>
-      </w:r>
-      <w:proofErr w:type="spellStart"/>
-      <w:r>
-        <w:t>flights.seats_available</w:t>
-      </w:r>
-      <w:proofErr w:type="spellEnd"/>
-      <w:r>
-        <w:t>.</w:t>
+        <w:t>Implement booking: insert into reservations</w:t>
+      </w:r>
+      <w:r>
+        <w:rPr>
+          <w:color w:val="4EA72E" w:themeColor="accent6"/>
+        </w:rPr>
+        <w:t xml:space="preserve"> relation, can view on that page</w:t>
       </w:r>
     </w:p>
     <w:p>
@@ -815,9 +810,15 @@
           <w:ilvl w:val="0"/>
           <w:numId w:val="5"/>
         </w:numPr>
-      </w:pPr>
-      <w:r>
-        <w:t>Handle edge cases: fully booked flights or invalid selection.</w:t>
+        <w:rPr>
+          <w:color w:val="4EA72E" w:themeColor="accent6"/>
+        </w:rPr>
+      </w:pPr>
+      <w:r>
+        <w:rPr>
+          <w:color w:val="4EA72E" w:themeColor="accent6"/>
+        </w:rPr>
+        <w:t>Are able to cancel after clicking book, can choose number of adults and children you are booking the flight for</w:t>
       </w:r>
     </w:p>
     <w:p>
@@ -950,8 +951,14 @@
           <w:ilvl w:val="0"/>
           <w:numId w:val="7"/>
         </w:numPr>
-      </w:pPr>
-      <w:r>
+        <w:rPr>
+          <w:color w:val="4EA72E" w:themeColor="accent6"/>
+        </w:rPr>
+      </w:pPr>
+      <w:r>
+        <w:rPr>
+          <w:color w:val="4EA72E" w:themeColor="accent6"/>
+        </w:rPr>
         <w:t>Test all workflows: login, browse, book.</w:t>
       </w:r>
     </w:p>
@@ -961,8 +968,14 @@
           <w:ilvl w:val="0"/>
           <w:numId w:val="7"/>
         </w:numPr>
-      </w:pPr>
-      <w:r>
+        <w:rPr>
+          <w:color w:val="4EA72E" w:themeColor="accent6"/>
+        </w:rPr>
+      </w:pPr>
+      <w:r>
+        <w:rPr>
+          <w:color w:val="4EA72E" w:themeColor="accent6"/>
+        </w:rPr>
         <w:t>Debug any database or GUI errors.</w:t>
       </w:r>
     </w:p>
@@ -972,8 +985,14 @@
           <w:ilvl w:val="0"/>
           <w:numId w:val="7"/>
         </w:numPr>
-      </w:pPr>
-      <w:r>
+        <w:rPr>
+          <w:color w:val="4EA72E" w:themeColor="accent6"/>
+        </w:rPr>
+      </w:pPr>
+      <w:r>
+        <w:rPr>
+          <w:color w:val="4EA72E" w:themeColor="accent6"/>
+        </w:rPr>
         <w:t>Create GitHub repo with:</w:t>
       </w:r>
     </w:p>
@@ -983,8 +1002,14 @@
           <w:ilvl w:val="1"/>
           <w:numId w:val="7"/>
         </w:numPr>
-      </w:pPr>
-      <w:r>
+        <w:rPr>
+          <w:color w:val="4EA72E" w:themeColor="accent6"/>
+        </w:rPr>
+      </w:pPr>
+      <w:r>
+        <w:rPr>
+          <w:color w:val="4EA72E" w:themeColor="accent6"/>
+        </w:rPr>
         <w:t>Source code</w:t>
       </w:r>
     </w:p>

</xml_diff>